<commit_message>
AWS: EC2, Lambda, EBS, S3, RDS, DynamoDB
</commit_message>
<xml_diff>
--- a/AWS Cloud Practitioner.docx
+++ b/AWS Cloud Practitioner.docx
@@ -640,12 +640,16 @@
         <w:pStyle w:val="Title"/>
         <w:rPr>
           <w:color w:val="7030A0"/>
+          <w:sz w:val="40"/>
+          <w:szCs w:val="40"/>
         </w:rPr>
       </w:pPr>
       <w:bookmarkStart w:id="0" w:name="platform"/>
       <w:r>
         <w:rPr>
           <w:color w:val="7030A0"/>
+          <w:sz w:val="40"/>
+          <w:szCs w:val="40"/>
         </w:rPr>
         <w:t>AWS the Most Complete Platform for Microservices</w:t>
       </w:r>
@@ -1885,7 +1889,6 @@
                 <w:sz w:val="21"/>
                 <w:szCs w:val="21"/>
               </w:rPr>
-              <w:lastRenderedPageBreak/>
               <w:t>Networking</w:t>
             </w:r>
           </w:p>
@@ -2060,6 +2063,7 @@
                 <w:sz w:val="21"/>
                 <w:szCs w:val="21"/>
               </w:rPr>
+              <w:lastRenderedPageBreak/>
               <w:t>Development Tools</w:t>
             </w:r>
           </w:p>
@@ -2676,8 +2680,8 @@
           <w:rStyle w:val="Strong"/>
           <w:rFonts w:ascii="var(--font-family-head)" w:hAnsi="var(--font-family-head)"/>
           <w:color w:val="000000"/>
-          <w:sz w:val="48"/>
-          <w:szCs w:val="48"/>
+          <w:sz w:val="44"/>
+          <w:szCs w:val="44"/>
           <w:bdr w:val="none" w:sz="0" w:space="0" w:color="auto" w:frame="1"/>
           <w:shd w:val="clear" w:color="auto" w:fill="FFFFFF"/>
         </w:rPr>
@@ -2687,8 +2691,8 @@
           <w:rStyle w:val="Strong"/>
           <w:rFonts w:ascii="var(--font-family-head)" w:hAnsi="var(--font-family-head)"/>
           <w:color w:val="000000"/>
-          <w:sz w:val="48"/>
-          <w:szCs w:val="48"/>
+          <w:sz w:val="44"/>
+          <w:szCs w:val="44"/>
           <w:bdr w:val="none" w:sz="0" w:space="0" w:color="auto" w:frame="1"/>
           <w:shd w:val="clear" w:color="auto" w:fill="FFFFFF"/>
         </w:rPr>
@@ -2804,8 +2808,6 @@
         <w:spacing w:before="0" w:beforeAutospacing="0" w:after="192" w:afterAutospacing="0"/>
         <w:rPr>
           <w:rFonts w:ascii="Amazon Ember Display" w:hAnsi="Amazon Ember Display"/>
-          <w:b/>
-          <w:bCs/>
           <w:color w:val="000000"/>
           <w:sz w:val="36"/>
           <w:szCs w:val="36"/>
@@ -2815,16 +2817,13 @@
       <w:r>
         <w:rPr>
           <w:rFonts w:ascii="Amazon Ember Display" w:hAnsi="Amazon Ember Display"/>
-          <w:b/>
-          <w:bCs/>
           <w:color w:val="000000"/>
           <w:sz w:val="36"/>
           <w:szCs w:val="36"/>
           <w:shd w:val="clear" w:color="auto" w:fill="FFFFFF"/>
         </w:rPr>
-        <w:t xml:space="preserve">Most AWS customers run hybrid infrastructures, meaning that some of it is in more traditional on-premises data </w:t>
-      </w:r>
-      <w:proofErr w:type="spellStart"/>
+        <w:t xml:space="preserve">Most AWS customers run </w:t>
+      </w:r>
       <w:r>
         <w:rPr>
           <w:rFonts w:ascii="Amazon Ember Display" w:hAnsi="Amazon Ember Display"/>
@@ -2835,20 +2834,97 @@
           <w:szCs w:val="36"/>
           <w:shd w:val="clear" w:color="auto" w:fill="FFFFFF"/>
         </w:rPr>
-        <w:t>centers</w:t>
-      </w:r>
-      <w:proofErr w:type="spellEnd"/>
+        <w:t>hybrid infrastructures</w:t>
+      </w:r>
       <w:r>
         <w:rPr>
           <w:rFonts w:ascii="Amazon Ember Display" w:hAnsi="Amazon Ember Display"/>
-          <w:b/>
-          <w:bCs/>
           <w:color w:val="000000"/>
           <w:sz w:val="36"/>
           <w:szCs w:val="36"/>
           <w:shd w:val="clear" w:color="auto" w:fill="FFFFFF"/>
         </w:rPr>
-        <w:t xml:space="preserve"> and other parts are in the cloud. </w:t>
+        <w:t xml:space="preserve">, meaning that some of it is in more </w:t>
+      </w:r>
+      <w:r>
+        <w:rPr>
+          <w:rFonts w:ascii="Amazon Ember Display" w:hAnsi="Amazon Ember Display"/>
+          <w:b/>
+          <w:bCs/>
+          <w:color w:val="000000"/>
+          <w:sz w:val="36"/>
+          <w:szCs w:val="36"/>
+          <w:shd w:val="clear" w:color="auto" w:fill="FFFFFF"/>
+        </w:rPr>
+        <w:t>traditional</w:t>
+      </w:r>
+      <w:r>
+        <w:rPr>
+          <w:rFonts w:ascii="Amazon Ember Display" w:hAnsi="Amazon Ember Display"/>
+          <w:color w:val="000000"/>
+          <w:sz w:val="36"/>
+          <w:szCs w:val="36"/>
+          <w:shd w:val="clear" w:color="auto" w:fill="FFFFFF"/>
+        </w:rPr>
+        <w:t xml:space="preserve"> </w:t>
+      </w:r>
+      <w:r>
+        <w:rPr>
+          <w:rFonts w:ascii="Amazon Ember Display" w:hAnsi="Amazon Ember Display"/>
+          <w:b/>
+          <w:bCs/>
+          <w:color w:val="000000"/>
+          <w:sz w:val="36"/>
+          <w:szCs w:val="36"/>
+          <w:shd w:val="clear" w:color="auto" w:fill="FFFFFF"/>
+        </w:rPr>
+        <w:t xml:space="preserve">on-premises data </w:t>
+      </w:r>
+      <w:proofErr w:type="spellStart"/>
+      <w:r>
+        <w:rPr>
+          <w:rFonts w:ascii="Amazon Ember Display" w:hAnsi="Amazon Ember Display"/>
+          <w:b/>
+          <w:bCs/>
+          <w:color w:val="000000"/>
+          <w:sz w:val="36"/>
+          <w:szCs w:val="36"/>
+          <w:shd w:val="clear" w:color="auto" w:fill="FFFFFF"/>
+        </w:rPr>
+        <w:t>centers</w:t>
+      </w:r>
+      <w:proofErr w:type="spellEnd"/>
+      <w:r>
+        <w:rPr>
+          <w:rFonts w:ascii="Amazon Ember Display" w:hAnsi="Amazon Ember Display"/>
+          <w:color w:val="000000"/>
+          <w:sz w:val="36"/>
+          <w:szCs w:val="36"/>
+          <w:shd w:val="clear" w:color="auto" w:fill="FFFFFF"/>
+        </w:rPr>
+        <w:t xml:space="preserve"> and other parts are in the </w:t>
+      </w:r>
+      <w:r>
+        <w:rPr>
+          <w:rFonts w:ascii="Amazon Ember Display" w:hAnsi="Amazon Ember Display"/>
+          <w:b/>
+          <w:bCs/>
+          <w:color w:val="000000"/>
+          <w:sz w:val="36"/>
+          <w:szCs w:val="36"/>
+          <w:shd w:val="clear" w:color="auto" w:fill="FFFFFF"/>
+        </w:rPr>
+        <w:t>cloud</w:t>
+      </w:r>
+      <w:r>
+        <w:rPr>
+          <w:rFonts w:ascii="Amazon Ember Display" w:hAnsi="Amazon Ember Display"/>
+          <w:color w:val="000000"/>
+          <w:sz w:val="36"/>
+          <w:szCs w:val="36"/>
+          <w:shd w:val="clear" w:color="auto" w:fill="FFFFFF"/>
+        </w:rPr>
+        <w:t xml:space="preserve">. </w:t>
       </w:r>
     </w:p>
     <w:p>
@@ -2856,61 +2932,6 @@
         <w:pStyle w:val="NormalWeb"/>
         <w:shd w:val="clear" w:color="auto" w:fill="FFFFFF"/>
         <w:spacing w:before="0" w:beforeAutospacing="0" w:after="192" w:afterAutospacing="0"/>
-        <w:rPr>
-          <w:rFonts w:ascii="Helvetica" w:hAnsi="Helvetica"/>
-          <w:b/>
-          <w:bCs/>
-          <w:color w:val="333333"/>
-          <w:sz w:val="21"/>
-          <w:szCs w:val="21"/>
-        </w:rPr>
-      </w:pPr>
-      <w:r>
-        <w:rPr>
-          <w:rFonts w:ascii="Amazon Ember Display" w:hAnsi="Amazon Ember Display"/>
-          <w:b/>
-          <w:bCs/>
-          <w:color w:val="000000"/>
-          <w:sz w:val="36"/>
-          <w:szCs w:val="36"/>
-          <w:shd w:val="clear" w:color="auto" w:fill="FFFFFF"/>
-        </w:rPr>
-        <w:t>Moving to AWS does not mean an all-or-nothing move and getting rid of your customer’s present investment. It is about optimizing and streamlining their infrastructure, meaning they move to the cloud only what makes sense.</w:t>
-      </w:r>
-    </w:p>
-    <w:p>
-      <w:pPr>
-        <w:rPr>
-          <w:b/>
-          <w:bCs/>
-        </w:rPr>
-      </w:pPr>
-    </w:p>
-    <w:p>
-      <w:pPr>
-        <w:pStyle w:val="Title"/>
-        <w:rPr>
-          <w:b/>
-          <w:bCs/>
-          <w:color w:val="7030A0"/>
-          <w:sz w:val="44"/>
-          <w:szCs w:val="44"/>
-        </w:rPr>
-      </w:pPr>
-      <w:r>
-        <w:rPr>
-          <w:b/>
-          <w:bCs/>
-          <w:color w:val="7030A0"/>
-          <w:sz w:val="44"/>
-          <w:szCs w:val="44"/>
-        </w:rPr>
-        <w:t>Switching Costs and Lock-In:</w:t>
-      </w:r>
-    </w:p>
-    <w:p/>
-    <w:p>
-      <w:pPr>
         <w:rPr>
           <w:rFonts w:ascii="Helvetica" w:hAnsi="Helvetica"/>
           <w:color w:val="333333"/>
@@ -2920,32 +2941,74 @@
       </w:pPr>
       <w:r>
         <w:rPr>
+          <w:rFonts w:ascii="Amazon Ember Display" w:hAnsi="Amazon Ember Display"/>
+          <w:color w:val="000000"/>
+          <w:sz w:val="36"/>
+          <w:szCs w:val="36"/>
+          <w:shd w:val="clear" w:color="auto" w:fill="FFFFFF"/>
+        </w:rPr>
+        <w:t>Moving to AWS does not mean an all-or-nothing move and getting rid of your customer’s present investment. It is about optimizing and streamlining their infrastructure, meaning they move to the cloud only what makes sense.</w:t>
+      </w:r>
+    </w:p>
+    <w:p>
+      <w:pPr>
+        <w:rPr>
+          <w:b/>
+          <w:bCs/>
+        </w:rPr>
+      </w:pPr>
+    </w:p>
+    <w:p>
+      <w:pPr>
+        <w:pStyle w:val="Title"/>
+        <w:rPr>
+          <w:b/>
+          <w:bCs/>
+          <w:color w:val="7030A0"/>
+          <w:sz w:val="44"/>
+          <w:szCs w:val="44"/>
+        </w:rPr>
+      </w:pPr>
+      <w:r>
+        <w:rPr>
+          <w:b/>
+          <w:bCs/>
+          <w:color w:val="7030A0"/>
+          <w:sz w:val="44"/>
+          <w:szCs w:val="44"/>
+        </w:rPr>
+        <w:t>Switching Costs and Lock-In:</w:t>
+      </w:r>
+    </w:p>
+    <w:p/>
+    <w:p>
+      <w:pPr>
+        <w:rPr>
           <w:rFonts w:ascii="Helvetica" w:hAnsi="Helvetica"/>
           <w:color w:val="333333"/>
           <w:sz w:val="21"/>
           <w:szCs w:val="21"/>
         </w:rPr>
-        <w:t xml:space="preserve">It’s no surprise that organizations are worried about becoming locked in to their cloud provider. After all, the history of IT is full of examples of vendors taking advantage of high switching costs to impose restrictive licensing terms and to increase prices. But I think that the cloud is different—and in fact, is making it harder and harder for software, hardware, and IT service vendors to take advantage of the leverage that they have had in the past. </w:t>
-      </w:r>
-    </w:p>
-    <w:p>
-      <w:pPr>
+      </w:pPr>
+      <w:r>
         <w:rPr>
           <w:rFonts w:ascii="Helvetica" w:hAnsi="Helvetica"/>
           <w:color w:val="333333"/>
           <w:sz w:val="21"/>
           <w:szCs w:val="21"/>
         </w:rPr>
-      </w:pPr>
-      <w:r>
+        <w:t xml:space="preserve">It’s no surprise that organizations are worried about becoming locked in to their cloud provider. After all, the history of IT is full of examples of vendors taking advantage of high switching costs to impose restrictive licensing terms and to increase prices. But I think that the cloud is different—and in fact, is making it harder and harder for software, hardware, and IT service vendors to take advantage of the leverage that they have had in the past. </w:t>
+      </w:r>
+    </w:p>
+    <w:p>
+      <w:pPr>
         <w:rPr>
           <w:rFonts w:ascii="Helvetica" w:hAnsi="Helvetica"/>
           <w:color w:val="333333"/>
           <w:sz w:val="21"/>
           <w:szCs w:val="21"/>
         </w:rPr>
-        <w:t>As soon as you commit yourself to a platform or a vendor you will have switching costs if you later decide to change.</w:t>
-      </w:r>
+      </w:pPr>
       <w:r>
         <w:rPr>
           <w:rFonts w:ascii="Helvetica" w:hAnsi="Helvetica"/>
@@ -2953,7 +3016,7 @@
           <w:sz w:val="21"/>
           <w:szCs w:val="21"/>
         </w:rPr>
-        <w:t xml:space="preserve"> </w:t>
+        <w:t>As soon as you commit yourself to a platform or a vendor you will have switching costs if you later decide to change.</w:t>
       </w:r>
       <w:r>
         <w:rPr>
@@ -2962,17 +3025,26 @@
           <w:sz w:val="21"/>
           <w:szCs w:val="21"/>
         </w:rPr>
-        <w:t>but switching costs can be high or low. Through good design and some advance thought, you can reduce your costs of switching (from traditional software or from a cloud provider).</w:t>
-      </w:r>
-    </w:p>
-    <w:p>
-      <w:pPr>
+        <w:t xml:space="preserve"> </w:t>
+      </w:r>
+      <w:r>
         <w:rPr>
           <w:rFonts w:ascii="Helvetica" w:hAnsi="Helvetica"/>
           <w:color w:val="333333"/>
           <w:sz w:val="21"/>
           <w:szCs w:val="21"/>
         </w:rPr>
+        <w:t>but switching costs can be high or low. Through good design and some advance thought, you can reduce your costs of switching (from traditional software or from a cloud provider).</w:t>
+      </w:r>
+    </w:p>
+    <w:p>
+      <w:pPr>
+        <w:rPr>
+          <w:rFonts w:ascii="Helvetica" w:hAnsi="Helvetica"/>
+          <w:color w:val="333333"/>
+          <w:sz w:val="21"/>
+          <w:szCs w:val="21"/>
+        </w:rPr>
       </w:pPr>
     </w:p>
     <w:p>
@@ -2995,7 +3067,6 @@
           <w:sz w:val="40"/>
           <w:szCs w:val="40"/>
         </w:rPr>
-        <w:lastRenderedPageBreak/>
         <w:t>AWS Cloud Practitioner Essentials</w:t>
       </w:r>
     </w:p>
@@ -3034,6 +3105,7 @@
           <w:szCs w:val="32"/>
           <w:shd w:val="clear" w:color="auto" w:fill="FFFFFF"/>
         </w:rPr>
+        <w:lastRenderedPageBreak/>
         <w:t>What is a client-server model?</w:t>
       </w:r>
     </w:p>
@@ -3522,7 +3594,6 @@
         </w:numPr>
       </w:pPr>
       <w:r>
-        <w:lastRenderedPageBreak/>
         <w:t>p4, p3, p3dn, inf1, f1: These instances use specialized hardware accelerators, such as GPUs or FPGAs, and are suitable for compute-intensive workloads like machine learning, high-performance computing, and video transcoding.</w:t>
       </w:r>
     </w:p>
@@ -3545,6 +3616,7 @@
           <w:sz w:val="32"/>
           <w:szCs w:val="32"/>
         </w:rPr>
+        <w:lastRenderedPageBreak/>
         <w:t>C</w:t>
       </w:r>
       <w:r>
@@ -3754,8 +3826,8 @@
           <w:rStyle w:val="Strong"/>
           <w:rFonts w:ascii="Ember Display" w:hAnsi="Ember Display"/>
           <w:color w:val="000000"/>
-          <w:sz w:val="48"/>
-          <w:szCs w:val="48"/>
+          <w:sz w:val="44"/>
+          <w:szCs w:val="44"/>
           <w:bdr w:val="none" w:sz="0" w:space="0" w:color="auto" w:frame="1"/>
           <w:shd w:val="clear" w:color="auto" w:fill="FFFFFF"/>
         </w:rPr>
@@ -3765,8 +3837,8 @@
           <w:rStyle w:val="Strong"/>
           <w:rFonts w:ascii="Ember Display" w:hAnsi="Ember Display"/>
           <w:color w:val="000000"/>
-          <w:sz w:val="48"/>
-          <w:szCs w:val="48"/>
+          <w:sz w:val="44"/>
+          <w:szCs w:val="44"/>
           <w:bdr w:val="none" w:sz="0" w:space="0" w:color="auto" w:frame="1"/>
           <w:shd w:val="clear" w:color="auto" w:fill="FFFFFF"/>
         </w:rPr>
@@ -3873,7 +3945,6 @@
           <w:lang w:eastAsia="en-IN"/>
           <w14:ligatures w14:val="none"/>
         </w:rPr>
-        <w:lastRenderedPageBreak/>
         <w:t>Predictive scaling </w:t>
       </w:r>
       <w:r>
@@ -3947,6 +4018,7 @@
           <w:szCs w:val="26"/>
           <w:shd w:val="clear" w:color="auto" w:fill="FFFFFF"/>
         </w:rPr>
+        <w:lastRenderedPageBreak/>
         <w:t>When configuring the size of your Auto Scaling group, you might set the minimum number of Amazon EC2 instances at one. This means that at all times, there must be at least one Amazon EC2 instance running.</w:t>
       </w:r>
     </w:p>
@@ -4054,19 +4126,19 @@
           <w:b/>
           <w:bCs/>
           <w:color w:val="000000"/>
-          <w:sz w:val="60"/>
-          <w:szCs w:val="60"/>
-          <w:shd w:val="clear" w:color="auto" w:fill="FFFFFF"/>
-        </w:rPr>
-      </w:pPr>
-      <w:r>
-        <w:rPr>
-          <w:rFonts w:ascii="Ember Display" w:hAnsi="Ember Display"/>
-          <w:b/>
-          <w:bCs/>
-          <w:color w:val="000000"/>
-          <w:sz w:val="60"/>
-          <w:szCs w:val="60"/>
+          <w:sz w:val="48"/>
+          <w:szCs w:val="48"/>
+          <w:shd w:val="clear" w:color="auto" w:fill="FFFFFF"/>
+        </w:rPr>
+      </w:pPr>
+      <w:r>
+        <w:rPr>
+          <w:rFonts w:ascii="Ember Display" w:hAnsi="Ember Display"/>
+          <w:b/>
+          <w:bCs/>
+          <w:color w:val="000000"/>
+          <w:sz w:val="48"/>
+          <w:szCs w:val="48"/>
           <w:shd w:val="clear" w:color="auto" w:fill="FFFFFF"/>
         </w:rPr>
         <w:t>Directing Traffic with Elastic Load Balancing</w:t>
@@ -4234,6 +4306,7 @@
           <w:szCs w:val="26"/>
           <w:shd w:val="clear" w:color="auto" w:fill="FFFFFF"/>
         </w:rPr>
+        <w:lastRenderedPageBreak/>
         <w:drawing>
           <wp:inline distT="0" distB="0" distL="0" distR="0" wp14:anchorId="008E6C01" wp14:editId="203EE176">
             <wp:extent cx="5731510" cy="3340100"/>
@@ -4289,19 +4362,19 @@
           <w:b/>
           <w:bCs/>
           <w:color w:val="000000"/>
-          <w:sz w:val="60"/>
-          <w:szCs w:val="60"/>
-          <w:shd w:val="clear" w:color="auto" w:fill="FFFFFF"/>
-        </w:rPr>
-      </w:pPr>
-      <w:r>
-        <w:rPr>
-          <w:rFonts w:ascii="Ember Display" w:hAnsi="Ember Display"/>
-          <w:b/>
-          <w:bCs/>
-          <w:color w:val="000000"/>
-          <w:sz w:val="60"/>
-          <w:szCs w:val="60"/>
+          <w:sz w:val="48"/>
+          <w:szCs w:val="48"/>
+          <w:shd w:val="clear" w:color="auto" w:fill="FFFFFF"/>
+        </w:rPr>
+      </w:pPr>
+      <w:r>
+        <w:rPr>
+          <w:rFonts w:ascii="Ember Display" w:hAnsi="Ember Display"/>
+          <w:b/>
+          <w:bCs/>
+          <w:color w:val="000000"/>
+          <w:sz w:val="48"/>
+          <w:szCs w:val="48"/>
           <w:shd w:val="clear" w:color="auto" w:fill="FFFFFF"/>
         </w:rPr>
         <w:t>Messaging and Queuing</w:t>
@@ -4782,19 +4855,19 @@
           <w:b/>
           <w:bCs/>
           <w:color w:val="000000"/>
-          <w:sz w:val="60"/>
-          <w:szCs w:val="60"/>
-          <w:shd w:val="clear" w:color="auto" w:fill="FFFFFF"/>
-        </w:rPr>
-      </w:pPr>
-      <w:r>
-        <w:rPr>
-          <w:rFonts w:ascii="Ember Display" w:hAnsi="Ember Display"/>
-          <w:b/>
-          <w:bCs/>
-          <w:color w:val="000000"/>
-          <w:sz w:val="60"/>
-          <w:szCs w:val="60"/>
+          <w:sz w:val="52"/>
+          <w:szCs w:val="52"/>
+          <w:shd w:val="clear" w:color="auto" w:fill="FFFFFF"/>
+        </w:rPr>
+      </w:pPr>
+      <w:r>
+        <w:rPr>
+          <w:rFonts w:ascii="Ember Display" w:hAnsi="Ember Display"/>
+          <w:b/>
+          <w:bCs/>
+          <w:color w:val="000000"/>
+          <w:sz w:val="52"/>
+          <w:szCs w:val="52"/>
           <w:shd w:val="clear" w:color="auto" w:fill="FFFFFF"/>
         </w:rPr>
         <w:lastRenderedPageBreak/>
@@ -5371,19 +5444,19 @@
         <w:rPr>
           <w:rFonts w:ascii="Ember Display" w:hAnsi="Ember Display"/>
           <w:color w:val="000000"/>
-          <w:sz w:val="26"/>
-          <w:szCs w:val="26"/>
-          <w:shd w:val="clear" w:color="auto" w:fill="FFFFFF"/>
-        </w:rPr>
-      </w:pPr>
-      <w:r>
-        <w:rPr>
-          <w:rFonts w:ascii="Ember Display" w:hAnsi="Ember Display"/>
-          <w:b/>
-          <w:bCs/>
-          <w:color w:val="000000"/>
-          <w:sz w:val="60"/>
-          <w:szCs w:val="60"/>
+          <w:sz w:val="52"/>
+          <w:szCs w:val="52"/>
+          <w:shd w:val="clear" w:color="auto" w:fill="FFFFFF"/>
+        </w:rPr>
+      </w:pPr>
+      <w:r>
+        <w:rPr>
+          <w:rFonts w:ascii="Ember Display" w:hAnsi="Ember Display"/>
+          <w:b/>
+          <w:bCs/>
+          <w:color w:val="000000"/>
+          <w:sz w:val="52"/>
+          <w:szCs w:val="52"/>
           <w:shd w:val="clear" w:color="auto" w:fill="FFFFFF"/>
         </w:rPr>
         <w:t>Networking</w:t>
@@ -5566,19 +5639,19 @@
           <w:b/>
           <w:bCs/>
           <w:color w:val="000000"/>
-          <w:sz w:val="60"/>
-          <w:szCs w:val="60"/>
-          <w:shd w:val="clear" w:color="auto" w:fill="FFFFFF"/>
-        </w:rPr>
-      </w:pPr>
-      <w:r>
-        <w:rPr>
-          <w:rFonts w:ascii="Ember Display" w:hAnsi="Ember Display"/>
-          <w:b/>
-          <w:bCs/>
-          <w:color w:val="000000"/>
-          <w:sz w:val="60"/>
-          <w:szCs w:val="60"/>
+          <w:sz w:val="52"/>
+          <w:szCs w:val="52"/>
+          <w:shd w:val="clear" w:color="auto" w:fill="FFFFFF"/>
+        </w:rPr>
+      </w:pPr>
+      <w:r>
+        <w:rPr>
+          <w:rFonts w:ascii="Ember Display" w:hAnsi="Ember Display"/>
+          <w:b/>
+          <w:bCs/>
+          <w:color w:val="000000"/>
+          <w:sz w:val="52"/>
+          <w:szCs w:val="52"/>
           <w:shd w:val="clear" w:color="auto" w:fill="FFFFFF"/>
         </w:rPr>
         <w:t>Instance Stores and Amazon Elastic Block Store (Amazon EBS)</w:t>
@@ -6069,19 +6142,19 @@
         <w:rPr>
           <w:rFonts w:ascii="Ember Display" w:hAnsi="Ember Display"/>
           <w:color w:val="000000"/>
-          <w:sz w:val="26"/>
-          <w:szCs w:val="26"/>
-          <w:shd w:val="clear" w:color="auto" w:fill="FFFFFF"/>
-        </w:rPr>
-      </w:pPr>
-      <w:r>
-        <w:rPr>
-          <w:rFonts w:ascii="Ember Display" w:hAnsi="Ember Display"/>
-          <w:b/>
-          <w:bCs/>
-          <w:color w:val="000000"/>
-          <w:sz w:val="60"/>
-          <w:szCs w:val="60"/>
+          <w:sz w:val="52"/>
+          <w:szCs w:val="52"/>
+          <w:shd w:val="clear" w:color="auto" w:fill="FFFFFF"/>
+        </w:rPr>
+      </w:pPr>
+      <w:r>
+        <w:rPr>
+          <w:rFonts w:ascii="Ember Display" w:hAnsi="Ember Display"/>
+          <w:b/>
+          <w:bCs/>
+          <w:color w:val="000000"/>
+          <w:sz w:val="52"/>
+          <w:szCs w:val="52"/>
           <w:shd w:val="clear" w:color="auto" w:fill="FFFFFF"/>
         </w:rPr>
         <w:t>Amazon Simple Storage Service (Amazon S3)</w:t>
@@ -7745,19 +7818,19 @@
           <w:b/>
           <w:bCs/>
           <w:color w:val="000000"/>
-          <w:sz w:val="60"/>
-          <w:szCs w:val="60"/>
-          <w:shd w:val="clear" w:color="auto" w:fill="FFFFFF"/>
-        </w:rPr>
-      </w:pPr>
-      <w:r>
-        <w:rPr>
-          <w:rFonts w:ascii="Ember Display" w:hAnsi="Ember Display"/>
-          <w:b/>
-          <w:bCs/>
-          <w:color w:val="000000"/>
-          <w:sz w:val="60"/>
-          <w:szCs w:val="60"/>
+          <w:sz w:val="48"/>
+          <w:szCs w:val="48"/>
+          <w:shd w:val="clear" w:color="auto" w:fill="FFFFFF"/>
+        </w:rPr>
+      </w:pPr>
+      <w:r>
+        <w:rPr>
+          <w:rFonts w:ascii="Ember Display" w:hAnsi="Ember Display"/>
+          <w:b/>
+          <w:bCs/>
+          <w:color w:val="000000"/>
+          <w:sz w:val="48"/>
+          <w:szCs w:val="48"/>
           <w:shd w:val="clear" w:color="auto" w:fill="FFFFFF"/>
         </w:rPr>
         <w:t>Amazon Elastic File System (Amazon EFS)</w:t>
@@ -7828,19 +7901,19 @@
           <w:b/>
           <w:bCs/>
           <w:color w:val="000000"/>
-          <w:sz w:val="60"/>
-          <w:szCs w:val="60"/>
-          <w:shd w:val="clear" w:color="auto" w:fill="FFFFFF"/>
-        </w:rPr>
-      </w:pPr>
-      <w:r>
-        <w:rPr>
-          <w:rFonts w:ascii="Ember Display" w:hAnsi="Ember Display"/>
-          <w:b/>
-          <w:bCs/>
-          <w:color w:val="000000"/>
-          <w:sz w:val="60"/>
-          <w:szCs w:val="60"/>
+          <w:sz w:val="52"/>
+          <w:szCs w:val="52"/>
+          <w:shd w:val="clear" w:color="auto" w:fill="FFFFFF"/>
+        </w:rPr>
+      </w:pPr>
+      <w:r>
+        <w:rPr>
+          <w:rFonts w:ascii="Ember Display" w:hAnsi="Ember Display"/>
+          <w:b/>
+          <w:bCs/>
+          <w:color w:val="000000"/>
+          <w:sz w:val="52"/>
+          <w:szCs w:val="52"/>
           <w:shd w:val="clear" w:color="auto" w:fill="FFFFFF"/>
         </w:rPr>
         <w:t>Amazon Relational Database Service (Amazon RDS)</w:t>
@@ -7933,7 +8006,29 @@
           <w:szCs w:val="26"/>
           <w:shd w:val="clear" w:color="auto" w:fill="FFFFFF"/>
         </w:rPr>
-        <w:t> is a service that enables you to run relational databases in the AWS Cloud.</w:t>
+        <w:t xml:space="preserve"> is a service that enables you to run </w:t>
+      </w:r>
+      <w:r>
+        <w:rPr>
+          <w:rFonts w:ascii="Ember Display" w:hAnsi="Ember Display"/>
+          <w:b/>
+          <w:bCs/>
+          <w:color w:val="000000"/>
+          <w:sz w:val="26"/>
+          <w:szCs w:val="26"/>
+          <w:shd w:val="clear" w:color="auto" w:fill="FFFFFF"/>
+        </w:rPr>
+        <w:t>relational databases</w:t>
+      </w:r>
+      <w:r>
+        <w:rPr>
+          <w:rFonts w:ascii="Ember Display" w:hAnsi="Ember Display"/>
+          <w:color w:val="000000"/>
+          <w:sz w:val="26"/>
+          <w:szCs w:val="26"/>
+          <w:shd w:val="clear" w:color="auto" w:fill="FFFFFF"/>
+        </w:rPr>
+        <w:t xml:space="preserve"> in the AWS Cloud.</w:t>
       </w:r>
     </w:p>
     <w:p>
@@ -8127,7 +8222,6 @@
           <w:lang w:eastAsia="en-IN"/>
           <w14:ligatures w14:val="none"/>
         </w:rPr>
-        <w:lastRenderedPageBreak/>
         <w:t>MariaDB</w:t>
       </w:r>
     </w:p>
@@ -8194,6 +8288,7 @@
           <w:lang w:eastAsia="en-IN"/>
           <w14:ligatures w14:val="none"/>
         </w:rPr>
+        <w:lastRenderedPageBreak/>
         <w:t>Microsoft SQL Server</w:t>
       </w:r>
     </w:p>
@@ -8242,6 +8337,317 @@
           <w:shd w:val="clear" w:color="auto" w:fill="FFFFFF"/>
         </w:rPr>
         <w:t> is an enterprise-class relational database. It is compatible with MySQL and PostgreSQL relational databases.</w:t>
+      </w:r>
+    </w:p>
+    <w:p>
+      <w:pPr>
+        <w:rPr>
+          <w:rFonts w:ascii="Ember Display" w:hAnsi="Ember Display"/>
+          <w:color w:val="000000"/>
+          <w:sz w:val="26"/>
+          <w:szCs w:val="26"/>
+          <w:shd w:val="clear" w:color="auto" w:fill="FFFFFF"/>
+        </w:rPr>
+      </w:pPr>
+    </w:p>
+    <w:p>
+      <w:pPr>
+        <w:rPr>
+          <w:rFonts w:ascii="Ember Display" w:hAnsi="Ember Display"/>
+          <w:b/>
+          <w:bCs/>
+          <w:color w:val="000000"/>
+          <w:sz w:val="52"/>
+          <w:szCs w:val="52"/>
+          <w:shd w:val="clear" w:color="auto" w:fill="FFFFFF"/>
+        </w:rPr>
+      </w:pPr>
+      <w:r>
+        <w:rPr>
+          <w:rFonts w:ascii="Ember Display" w:hAnsi="Ember Display"/>
+          <w:b/>
+          <w:bCs/>
+          <w:color w:val="000000"/>
+          <w:sz w:val="52"/>
+          <w:szCs w:val="52"/>
+          <w:shd w:val="clear" w:color="auto" w:fill="FFFFFF"/>
+        </w:rPr>
+        <w:t>Amazon DynamoDB</w:t>
+      </w:r>
+    </w:p>
+    <w:p>
+      <w:pPr>
+        <w:rPr>
+          <w:rFonts w:ascii="Ember Display" w:hAnsi="Ember Display"/>
+          <w:b/>
+          <w:bCs/>
+          <w:color w:val="000000"/>
+          <w:sz w:val="60"/>
+          <w:szCs w:val="60"/>
+          <w:shd w:val="clear" w:color="auto" w:fill="FFFFFF"/>
+        </w:rPr>
+      </w:pPr>
+      <w:hyperlink r:id="rId28" w:tgtFrame="_blank" w:history="1">
+        <w:r>
+          <w:rPr>
+            <w:rStyle w:val="Strong"/>
+            <w:rFonts w:ascii="var(--font-family-body)" w:hAnsi="var(--font-family-body)"/>
+            <w:color w:val="0000FF"/>
+            <w:sz w:val="26"/>
+            <w:szCs w:val="26"/>
+            <w:u w:val="single"/>
+            <w:bdr w:val="none" w:sz="0" w:space="0" w:color="auto" w:frame="1"/>
+            <w:shd w:val="clear" w:color="auto" w:fill="FFFFFF"/>
+          </w:rPr>
+          <w:t>Amazon DynamoDB</w:t>
+        </w:r>
+        <w:r>
+          <w:rPr>
+            <w:rStyle w:val="visually-hidden-always"/>
+            <w:rFonts w:ascii="var(--font-family-body)" w:hAnsi="var(--font-family-body)"/>
+            <w:color w:val="0000FF"/>
+            <w:u w:val="single"/>
+            <w:bdr w:val="none" w:sz="0" w:space="0" w:color="auto" w:frame="1"/>
+            <w:shd w:val="clear" w:color="auto" w:fill="FFFFFF"/>
+          </w:rPr>
+          <w:t>(opens in a new tab)</w:t>
+        </w:r>
+      </w:hyperlink>
+      <w:r>
+        <w:rPr>
+          <w:rFonts w:ascii="Ember Display" w:hAnsi="Ember Display"/>
+          <w:color w:val="000000"/>
+          <w:sz w:val="26"/>
+          <w:szCs w:val="26"/>
+          <w:shd w:val="clear" w:color="auto" w:fill="FFFFFF"/>
+        </w:rPr>
+        <w:t> is a key-value database service. It delivers single-digit millisecond performance at any scale</w:t>
+      </w:r>
+    </w:p>
+    <w:p>
+      <w:pPr>
+        <w:rPr>
+          <w:rFonts w:ascii="Ember Display" w:hAnsi="Ember Display"/>
+          <w:b/>
+          <w:bCs/>
+          <w:color w:val="000000"/>
+          <w:sz w:val="26"/>
+          <w:szCs w:val="26"/>
+          <w:shd w:val="clear" w:color="auto" w:fill="FFFFFF"/>
+        </w:rPr>
+      </w:pPr>
+      <w:r>
+        <w:rPr>
+          <w:rFonts w:ascii="Ember Display" w:hAnsi="Ember Display"/>
+          <w:b/>
+          <w:bCs/>
+          <w:color w:val="000000"/>
+          <w:sz w:val="26"/>
+          <w:szCs w:val="26"/>
+          <w:shd w:val="clear" w:color="auto" w:fill="FFFFFF"/>
+        </w:rPr>
+        <w:t>Nonrelational</w:t>
+      </w:r>
+      <w:r>
+        <w:rPr>
+          <w:rFonts w:ascii="Ember Display" w:hAnsi="Ember Display"/>
+          <w:color w:val="000000"/>
+          <w:sz w:val="26"/>
+          <w:szCs w:val="26"/>
+          <w:shd w:val="clear" w:color="auto" w:fill="FFFFFF"/>
+        </w:rPr>
+        <w:t xml:space="preserve"> </w:t>
+      </w:r>
+      <w:r>
+        <w:rPr>
+          <w:rFonts w:ascii="Ember Display" w:hAnsi="Ember Display"/>
+          <w:b/>
+          <w:bCs/>
+          <w:color w:val="000000"/>
+          <w:sz w:val="26"/>
+          <w:szCs w:val="26"/>
+          <w:shd w:val="clear" w:color="auto" w:fill="FFFFFF"/>
+        </w:rPr>
+        <w:t>databases</w:t>
+      </w:r>
+      <w:r>
+        <w:rPr>
+          <w:rFonts w:ascii="Ember Display" w:hAnsi="Ember Display"/>
+          <w:color w:val="000000"/>
+          <w:sz w:val="26"/>
+          <w:szCs w:val="26"/>
+          <w:shd w:val="clear" w:color="auto" w:fill="FFFFFF"/>
+        </w:rPr>
+        <w:t xml:space="preserve"> are sometimes referred to as “</w:t>
+      </w:r>
+      <w:r>
+        <w:rPr>
+          <w:rFonts w:ascii="Ember Display" w:hAnsi="Ember Display"/>
+          <w:b/>
+          <w:bCs/>
+          <w:color w:val="000000"/>
+          <w:sz w:val="26"/>
+          <w:szCs w:val="26"/>
+          <w:shd w:val="clear" w:color="auto" w:fill="FFFFFF"/>
+        </w:rPr>
+        <w:t>NoSQL databases</w:t>
+      </w:r>
+      <w:r>
+        <w:rPr>
+          <w:rFonts w:ascii="Ember Display" w:hAnsi="Ember Display"/>
+          <w:color w:val="000000"/>
+          <w:sz w:val="26"/>
+          <w:szCs w:val="26"/>
+          <w:shd w:val="clear" w:color="auto" w:fill="FFFFFF"/>
+        </w:rPr>
+        <w:t xml:space="preserve">” because they use structures other than rows and columns to organize data. One type of structural approach for nonrelational databases is </w:t>
+      </w:r>
+      <w:r>
+        <w:rPr>
+          <w:rFonts w:ascii="Ember Display" w:hAnsi="Ember Display"/>
+          <w:b/>
+          <w:bCs/>
+          <w:color w:val="000000"/>
+          <w:sz w:val="26"/>
+          <w:szCs w:val="26"/>
+          <w:shd w:val="clear" w:color="auto" w:fill="FFFFFF"/>
+        </w:rPr>
+        <w:t>key-value pairs</w:t>
+      </w:r>
+    </w:p>
+    <w:p>
+      <w:pPr>
+        <w:rPr>
+          <w:rFonts w:ascii="Ember Display" w:hAnsi="Ember Display"/>
+          <w:color w:val="000000"/>
+          <w:sz w:val="27"/>
+          <w:szCs w:val="27"/>
+          <w:shd w:val="clear" w:color="auto" w:fill="FAFAFA"/>
+        </w:rPr>
+      </w:pPr>
+      <w:r>
+        <w:rPr>
+          <w:rFonts w:ascii="Ember Display" w:hAnsi="Ember Display"/>
+          <w:color w:val="000000"/>
+          <w:sz w:val="27"/>
+          <w:szCs w:val="27"/>
+          <w:shd w:val="clear" w:color="auto" w:fill="FAFAFA"/>
+        </w:rPr>
+        <w:t>DynamoDB is serverless, which means that you do not have to provision, patch, or manage servers. </w:t>
+      </w:r>
+      <w:r>
+        <w:rPr>
+          <w:rFonts w:ascii="Ember Display" w:hAnsi="Ember Display"/>
+          <w:color w:val="000000"/>
+          <w:sz w:val="27"/>
+          <w:szCs w:val="27"/>
+          <w:shd w:val="clear" w:color="auto" w:fill="FAFAFA"/>
+        </w:rPr>
+        <w:t>DynamoDB automatically scales to adjust for changes in capacity</w:t>
+      </w:r>
+    </w:p>
+    <w:p>
+      <w:pPr>
+        <w:rPr>
+          <w:rFonts w:ascii="Ember Display" w:hAnsi="Ember Display"/>
+          <w:color w:val="000000"/>
+          <w:sz w:val="27"/>
+          <w:szCs w:val="27"/>
+          <w:shd w:val="clear" w:color="auto" w:fill="FAFAFA"/>
+        </w:rPr>
+      </w:pPr>
+    </w:p>
+    <w:p>
+      <w:pPr>
+        <w:rPr>
+          <w:rFonts w:ascii="Ember Display" w:hAnsi="Ember Display"/>
+          <w:b/>
+          <w:bCs/>
+          <w:color w:val="000000"/>
+          <w:sz w:val="48"/>
+          <w:szCs w:val="48"/>
+          <w:shd w:val="clear" w:color="auto" w:fill="FFFFFF"/>
+        </w:rPr>
+      </w:pPr>
+      <w:r>
+        <w:rPr>
+          <w:rFonts w:ascii="Ember Display" w:hAnsi="Ember Display"/>
+          <w:b/>
+          <w:bCs/>
+          <w:color w:val="000000"/>
+          <w:sz w:val="48"/>
+          <w:szCs w:val="48"/>
+          <w:shd w:val="clear" w:color="auto" w:fill="FFFFFF"/>
+        </w:rPr>
+        <w:t>AWS Database Migration Service</w:t>
+      </w:r>
+    </w:p>
+    <w:p>
+      <w:pPr>
+        <w:rPr>
+          <w:rFonts w:ascii="Ember Display" w:hAnsi="Ember Display"/>
+          <w:color w:val="000000"/>
+          <w:sz w:val="26"/>
+          <w:szCs w:val="26"/>
+          <w:shd w:val="clear" w:color="auto" w:fill="FFFFFF"/>
+        </w:rPr>
+      </w:pPr>
+      <w:hyperlink r:id="rId29" w:tgtFrame="_blank" w:history="1">
+        <w:r>
+          <w:rPr>
+            <w:rStyle w:val="Strong"/>
+            <w:rFonts w:ascii="var(--font-family-body)" w:hAnsi="var(--font-family-body)"/>
+            <w:color w:val="0000FF"/>
+            <w:sz w:val="26"/>
+            <w:szCs w:val="26"/>
+            <w:u w:val="single"/>
+            <w:bdr w:val="none" w:sz="0" w:space="0" w:color="auto" w:frame="1"/>
+            <w:shd w:val="clear" w:color="auto" w:fill="FFFFFF"/>
+          </w:rPr>
+          <w:t>AWS Database Migration Service (AWS DMS)</w:t>
+        </w:r>
+        <w:r>
+          <w:rPr>
+            <w:rStyle w:val="visually-hidden-always"/>
+            <w:rFonts w:ascii="var(--font-family-body)" w:hAnsi="var(--font-family-body)"/>
+            <w:color w:val="0000FF"/>
+            <w:u w:val="single"/>
+            <w:bdr w:val="none" w:sz="0" w:space="0" w:color="auto" w:frame="1"/>
+            <w:shd w:val="clear" w:color="auto" w:fill="FFFFFF"/>
+          </w:rPr>
+          <w:t>(opens in a new tab)</w:t>
+        </w:r>
+      </w:hyperlink>
+      <w:r>
+        <w:rPr>
+          <w:rFonts w:ascii="Ember Display" w:hAnsi="Ember Display"/>
+          <w:color w:val="000000"/>
+          <w:sz w:val="26"/>
+          <w:szCs w:val="26"/>
+          <w:shd w:val="clear" w:color="auto" w:fill="FFFFFF"/>
+        </w:rPr>
+        <w:t> enables you to migrate relational databases, nonrelational databases, and other types of data stores.</w:t>
+      </w:r>
+    </w:p>
+    <w:p>
+      <w:pPr>
+        <w:rPr>
+          <w:rFonts w:ascii="Ember Display" w:hAnsi="Ember Display"/>
+          <w:color w:val="000000"/>
+          <w:sz w:val="26"/>
+          <w:szCs w:val="26"/>
+          <w:shd w:val="clear" w:color="auto" w:fill="FFFFFF"/>
+        </w:rPr>
+      </w:pPr>
+      <w:r>
+        <w:rPr>
+          <w:rFonts w:ascii="Ember Display" w:hAnsi="Ember Display"/>
+          <w:color w:val="000000"/>
+          <w:sz w:val="26"/>
+          <w:szCs w:val="26"/>
+          <w:shd w:val="clear" w:color="auto" w:fill="FFFFFF"/>
+        </w:rPr>
+        <w:t>For example, suppose that you have a MySQL database that is stored on premises in an Amazon EC2 instance or in Amazon RDS. Consider the MySQL database to be your source database. Using AWS DMS, you could migrate your data to a target database, such as an Amazon Aurora database.</w:t>
       </w:r>
     </w:p>
     <w:sectPr>
@@ -8277,7 +8683,7 @@
         <v:path o:extrusionok="f" gradientshapeok="t" o:connecttype="rect"/>
         <o:lock v:ext="edit" aspectratio="t"/>
       </v:shapetype>
-      <v:shape id="_x0000_i1045" type="#_x0000_t75" style="width:10.3pt;height:10.3pt" o:bullet="t">
+      <v:shape id="_x0000_i1089" type="#_x0000_t75" style="width:10.5pt;height:10.5pt" o:bullet="t">
         <v:imagedata r:id="rId1" o:title="mso1DCB"/>
       </v:shape>
     </w:pict>

</xml_diff>